<commit_message>
cau truc project mvc
</commit_message>
<xml_diff>
--- a/baocaotiendo.docx
+++ b/baocaotiendo.docx
@@ -34,60 +34,24 @@
           <w:sz w:val="40"/>
           <w:szCs w:val="40"/>
         </w:rPr>
-        <w:t xml:space="preserve">-Hiểu được file </w:t>
-      </w:r>
-      <w:proofErr w:type="gramStart"/>
-      <w:r>
-        <w:rPr>
-          <w:rFonts w:ascii="Times New Roman" w:hAnsi="Times New Roman" w:cs="Times New Roman"/>
-          <w:sz w:val="40"/>
-          <w:szCs w:val="40"/>
-        </w:rPr>
-        <w:t>package.json</w:t>
-      </w:r>
-      <w:proofErr w:type="gramEnd"/>
-      <w:r>
-        <w:rPr>
-          <w:rFonts w:ascii="Times New Roman" w:hAnsi="Times New Roman" w:cs="Times New Roman"/>
-          <w:sz w:val="40"/>
-          <w:szCs w:val="40"/>
-        </w:rPr>
-        <w:t xml:space="preserve"> </w:t>
-      </w:r>
-    </w:p>
-    <w:p>
-      <w:pPr>
-        <w:rPr>
-          <w:rFonts w:ascii="Times New Roman" w:hAnsi="Times New Roman" w:cs="Times New Roman"/>
-          <w:sz w:val="40"/>
-          <w:szCs w:val="40"/>
-        </w:rPr>
-      </w:pPr>
-      <w:r>
-        <w:rPr>
-          <w:rFonts w:ascii="Times New Roman" w:hAnsi="Times New Roman" w:cs="Times New Roman"/>
-          <w:sz w:val="40"/>
-          <w:szCs w:val="40"/>
-        </w:rPr>
-        <w:t xml:space="preserve">- cài đặt express có </w:t>
-      </w:r>
-      <w:proofErr w:type="gramStart"/>
-      <w:r>
-        <w:rPr>
-          <w:rFonts w:ascii="Times New Roman" w:hAnsi="Times New Roman" w:cs="Times New Roman"/>
-          <w:sz w:val="40"/>
-          <w:szCs w:val="40"/>
-        </w:rPr>
-        <w:t>được  node</w:t>
-      </w:r>
-      <w:proofErr w:type="gramEnd"/>
-      <w:r>
-        <w:rPr>
-          <w:rFonts w:ascii="Times New Roman" w:hAnsi="Times New Roman" w:cs="Times New Roman"/>
-          <w:sz w:val="40"/>
-          <w:szCs w:val="40"/>
-        </w:rPr>
-        <w:t>_modules chứa các thư viện hỗ trợ</w:t>
+        <w:t xml:space="preserve">-Hiểu được file package.json </w:t>
+      </w:r>
+    </w:p>
+    <w:p>
+      <w:pPr>
+        <w:rPr>
+          <w:rFonts w:ascii="Times New Roman" w:hAnsi="Times New Roman" w:cs="Times New Roman"/>
+          <w:sz w:val="40"/>
+          <w:szCs w:val="40"/>
+        </w:rPr>
+      </w:pPr>
+      <w:r>
+        <w:rPr>
+          <w:rFonts w:ascii="Times New Roman" w:hAnsi="Times New Roman" w:cs="Times New Roman"/>
+          <w:sz w:val="40"/>
+          <w:szCs w:val="40"/>
+        </w:rPr>
+        <w:t>- cài đặt express có được  node_modules chứa các thư viện hỗ trợ</w:t>
       </w:r>
     </w:p>
     <w:p>
@@ -190,23 +154,13 @@
           <w:szCs w:val="40"/>
         </w:rPr>
       </w:pPr>
-      <w:proofErr w:type="gramStart"/>
-      <w:r>
-        <w:rPr>
-          <w:rFonts w:ascii="Times New Roman" w:hAnsi="Times New Roman" w:cs="Times New Roman"/>
-          <w:sz w:val="40"/>
-          <w:szCs w:val="40"/>
-        </w:rPr>
-        <w:t>app.method</w:t>
-      </w:r>
-      <w:proofErr w:type="gramEnd"/>
-      <w:r>
-        <w:rPr>
-          <w:rFonts w:ascii="Times New Roman" w:hAnsi="Times New Roman" w:cs="Times New Roman"/>
-          <w:sz w:val="40"/>
-          <w:szCs w:val="40"/>
-        </w:rPr>
-        <w:t>(path,handler)</w:t>
+      <w:r>
+        <w:rPr>
+          <w:rFonts w:ascii="Times New Roman" w:hAnsi="Times New Roman" w:cs="Times New Roman"/>
+          <w:sz w:val="40"/>
+          <w:szCs w:val="40"/>
+        </w:rPr>
+        <w:t>app.method(path,handler)</w:t>
       </w:r>
     </w:p>
     <w:p>
@@ -242,25 +196,7 @@
           <w:sz w:val="40"/>
           <w:szCs w:val="40"/>
         </w:rPr>
-        <w:t xml:space="preserve">method là </w:t>
-      </w:r>
-      <w:proofErr w:type="gramStart"/>
-      <w:r>
-        <w:rPr>
-          <w:rFonts w:ascii="Times New Roman" w:hAnsi="Times New Roman" w:cs="Times New Roman"/>
-          <w:sz w:val="40"/>
-          <w:szCs w:val="40"/>
-        </w:rPr>
-        <w:t>get(</w:t>
-      </w:r>
-      <w:proofErr w:type="gramEnd"/>
-      <w:r>
-        <w:rPr>
-          <w:rFonts w:ascii="Times New Roman" w:hAnsi="Times New Roman" w:cs="Times New Roman"/>
-          <w:sz w:val="40"/>
-          <w:szCs w:val="40"/>
-        </w:rPr>
-        <w:t>)</w:t>
+        <w:t>method là get()</w:t>
       </w:r>
     </w:p>
     <w:p>
@@ -302,6 +238,7 @@
       <w:r>
         <w:rPr>
           <w:rFonts w:ascii="Times New Roman" w:hAnsi="Times New Roman" w:cs="Times New Roman"/>
+          <w:noProof/>
           <w:sz w:val="40"/>
           <w:szCs w:val="40"/>
         </w:rPr>
@@ -364,6 +301,7 @@
       <w:r>
         <w:rPr>
           <w:rFonts w:ascii="Times New Roman" w:hAnsi="Times New Roman" w:cs="Times New Roman"/>
+          <w:noProof/>
           <w:sz w:val="40"/>
           <w:szCs w:val="40"/>
         </w:rPr>
@@ -443,7 +381,79 @@
         <w:rPr>
           <w:rFonts w:ascii="Times New Roman" w:hAnsi="Times New Roman" w:cs="Times New Roman"/>
         </w:rPr>
-        <w:t>npminstall--save-exact ejs@3.1.8</w:t>
+        <w:t xml:space="preserve">npminstall--save-exact </w:t>
+      </w:r>
+      <w:hyperlink r:id="rId7" w:history="1">
+        <w:r>
+          <w:rPr>
+            <w:rStyle w:val="Hyperlink"/>
+            <w:rFonts w:ascii="Times New Roman" w:hAnsi="Times New Roman" w:cs="Times New Roman"/>
+          </w:rPr>
+          <w:t>ejs@3.1.8</w:t>
+        </w:r>
+      </w:hyperlink>
+    </w:p>
+    <w:p>
+      <w:pPr>
+        <w:ind w:left="2160" w:firstLine="720"/>
+        <w:rPr>
+          <w:rFonts w:ascii="Times New Roman" w:hAnsi="Times New Roman" w:cs="Times New Roman"/>
+          <w:sz w:val="40"/>
+          <w:szCs w:val="40"/>
+        </w:rPr>
+      </w:pPr>
+      <w:r>
+        <w:rPr>
+          <w:rFonts w:ascii="Times New Roman" w:hAnsi="Times New Roman" w:cs="Times New Roman"/>
+          <w:sz w:val="40"/>
+          <w:szCs w:val="40"/>
+        </w:rPr>
+        <w:t xml:space="preserve">Báo cáo tiến độ </w:t>
+      </w:r>
+      <w:r>
+        <w:rPr>
+          <w:rFonts w:ascii="Times New Roman" w:hAnsi="Times New Roman" w:cs="Times New Roman"/>
+          <w:sz w:val="40"/>
+          <w:szCs w:val="40"/>
+        </w:rPr>
+        <w:t>4</w:t>
+      </w:r>
+      <w:r>
+        <w:rPr>
+          <w:rFonts w:ascii="Times New Roman" w:hAnsi="Times New Roman" w:cs="Times New Roman"/>
+          <w:sz w:val="40"/>
+          <w:szCs w:val="40"/>
+        </w:rPr>
+        <w:t>/1</w:t>
+      </w:r>
+      <w:r>
+        <w:rPr>
+          <w:rFonts w:ascii="Times New Roman" w:hAnsi="Times New Roman" w:cs="Times New Roman"/>
+          <w:sz w:val="40"/>
+          <w:szCs w:val="40"/>
+        </w:rPr>
+        <w:t>1</w:t>
+      </w:r>
+      <w:r>
+        <w:rPr>
+          <w:rFonts w:ascii="Times New Roman" w:hAnsi="Times New Roman" w:cs="Times New Roman"/>
+          <w:sz w:val="40"/>
+          <w:szCs w:val="40"/>
+        </w:rPr>
+        <w:t>/24</w:t>
+      </w:r>
+    </w:p>
+    <w:p>
+      <w:pPr>
+        <w:rPr>
+          <w:rFonts w:ascii="Times New Roman" w:hAnsi="Times New Roman" w:cs="Times New Roman"/>
+        </w:rPr>
+      </w:pPr>
+      <w:r>
+        <w:rPr>
+          <w:rFonts w:ascii="Times New Roman" w:hAnsi="Times New Roman" w:cs="Times New Roman"/>
+        </w:rPr>
+        <w:t>Structure project MVC</w:t>
       </w:r>
     </w:p>
     <w:sectPr>
@@ -1068,11 +1078,12 @@
   <w:style w:type="paragraph" w:default="1" w:styleId="Normal">
     <w:name w:val="Normal"/>
     <w:qFormat/>
-    <w:rsid w:val="0028565B"/>
+    <w:rsid w:val="001E39DF"/>
   </w:style>
   <w:style w:type="character" w:default="1" w:styleId="DefaultParagraphFont">
     <w:name w:val="Default Paragraph Font"/>
     <w:uiPriority w:val="1"/>
+    <w:semiHidden/>
     <w:unhideWhenUsed/>
   </w:style>
   <w:style w:type="table" w:default="1" w:styleId="TableNormal">
@@ -1106,6 +1117,29 @@
       <w:ind w:left="720"/>
       <w:contextualSpacing/>
     </w:pPr>
+  </w:style>
+  <w:style w:type="character" w:styleId="Hyperlink">
+    <w:name w:val="Hyperlink"/>
+    <w:basedOn w:val="DefaultParagraphFont"/>
+    <w:uiPriority w:val="99"/>
+    <w:unhideWhenUsed/>
+    <w:rsid w:val="001E39DF"/>
+    <w:rPr>
+      <w:color w:val="0563C1" w:themeColor="hyperlink"/>
+      <w:u w:val="single"/>
+    </w:rPr>
+  </w:style>
+  <w:style w:type="character" w:styleId="UnresolvedMention">
+    <w:name w:val="Unresolved Mention"/>
+    <w:basedOn w:val="DefaultParagraphFont"/>
+    <w:uiPriority w:val="99"/>
+    <w:semiHidden/>
+    <w:unhideWhenUsed/>
+    <w:rsid w:val="001E39DF"/>
+    <w:rPr>
+      <w:color w:val="605E5C"/>
+      <w:shd w:val="clear" w:color="auto" w:fill="E1DFDD"/>
+    </w:rPr>
   </w:style>
 </w:styles>
 </file>

</xml_diff>